<commit_message>
Just about cracked Canvas now :)
</commit_message>
<xml_diff>
--- a/03 Exercise 3 - Canvas/Handouts/IDResolver_Adjacent_Teams.docx
+++ b/03 Exercise 3 - Canvas/Handouts/IDResolver_Adjacent_Teams.docx
@@ -4,29 +4,31 @@
   <w:body>
     <w:tbl>
       <w:tblPr>
-        <w:tblStyle w:val="TableGrid"/>
+        <w:tblStyle w:val="ListTable1Light-Accent6"/>
         <w:tblW w:w="0" w:type="auto"/>
         <w:tblLook w:val="04A0" w:firstRow="1" w:lastRow="0" w:firstColumn="1" w:lastColumn="0" w:noHBand="0" w:noVBand="1"/>
       </w:tblPr>
       <w:tblGrid>
-        <w:gridCol w:w="4505"/>
-        <w:gridCol w:w="4505"/>
+        <w:gridCol w:w="6943"/>
+        <w:gridCol w:w="6944"/>
       </w:tblGrid>
       <w:tr>
+        <w:trPr>
+          <w:cnfStyle w:val="100000000000" w:firstRow="1" w:lastRow="0" w:firstColumn="0" w:lastColumn="0" w:oddVBand="0" w:evenVBand="0" w:oddHBand="0" w:evenHBand="0" w:firstRowFirstColumn="0" w:firstRowLastColumn="0" w:lastRowFirstColumn="0" w:lastRowLastColumn="0"/>
+          <w:trHeight w:val="2117"/>
+        </w:trPr>
         <w:tc>
           <w:tcPr>
-            <w:tcW w:w="4505" w:type="dxa"/>
+            <w:cnfStyle w:val="001000000000" w:firstRow="0" w:lastRow="0" w:firstColumn="1" w:lastColumn="0" w:oddVBand="0" w:evenVBand="0" w:oddHBand="0" w:evenHBand="0" w:firstRowFirstColumn="0" w:firstRowLastColumn="0" w:lastRowFirstColumn="0" w:lastRowLastColumn="0"/>
+            <w:tcW w:w="6943" w:type="dxa"/>
           </w:tcPr>
           <w:p>
             <w:pPr>
               <w:rPr>
-                <w:b/>
+                <w:b w:val="0"/>
               </w:rPr>
             </w:pPr>
             <w:r>
-              <w:rPr>
-                <w:b/>
-              </w:rPr>
               <w:t>Database Administration</w:t>
             </w:r>
           </w:p>
@@ -66,7 +68,7 @@
               <w:ind w:left="456"/>
             </w:pPr>
             <w:r>
-              <w:t>Sole provisioners of new databases and data replication services.</w:t>
+              <w:t>Sole provisioners of new databases and replication services.</w:t>
             </w:r>
           </w:p>
           <w:p>
@@ -88,18 +90,16 @@
         </w:tc>
         <w:tc>
           <w:tcPr>
-            <w:tcW w:w="4505" w:type="dxa"/>
+            <w:tcW w:w="6944" w:type="dxa"/>
           </w:tcPr>
           <w:p>
             <w:pPr>
+              <w:cnfStyle w:val="100000000000" w:firstRow="1" w:lastRow="0" w:firstColumn="0" w:lastColumn="0" w:oddVBand="0" w:evenVBand="0" w:oddHBand="0" w:evenHBand="0" w:firstRowFirstColumn="0" w:firstRowLastColumn="0" w:lastRowFirstColumn="0" w:lastRowLastColumn="0"/>
               <w:rPr>
-                <w:b/>
+                <w:b w:val="0"/>
               </w:rPr>
             </w:pPr>
             <w:r>
-              <w:rPr>
-                <w:b/>
-              </w:rPr>
               <w:t>Application Support</w:t>
             </w:r>
           </w:p>
@@ -111,6 +111,7 @@
                 <w:numId w:val="1"/>
               </w:numPr>
               <w:ind w:left="478"/>
+              <w:cnfStyle w:val="100000000000" w:firstRow="1" w:lastRow="0" w:firstColumn="0" w:lastColumn="0" w:oddVBand="0" w:evenVBand="0" w:oddHBand="0" w:evenHBand="0" w:firstRowFirstColumn="0" w:firstRowLastColumn="0" w:lastRowFirstColumn="0" w:lastRowLastColumn="0"/>
             </w:pPr>
             <w:r>
               <w:t>Small team of dedicated on call support engineers</w:t>
@@ -127,12 +128,22 @@
                 <w:numId w:val="1"/>
               </w:numPr>
               <w:ind w:left="478"/>
+              <w:cnfStyle w:val="100000000000" w:firstRow="1" w:lastRow="0" w:firstColumn="0" w:lastColumn="0" w:oddVBand="0" w:evenVBand="0" w:oddHBand="0" w:evenHBand="0" w:firstRowFirstColumn="0" w:firstRowLastColumn="0" w:lastRowFirstColumn="0" w:lastRowLastColumn="0"/>
             </w:pPr>
             <w:r>
               <w:t>Deal with client integration for API and Batch services</w:t>
             </w:r>
             <w:r>
-              <w:t>, including new authentication</w:t>
+              <w:t xml:space="preserve">, including </w:t>
+            </w:r>
+            <w:r>
+              <w:t xml:space="preserve">application </w:t>
+            </w:r>
+            <w:r>
+              <w:t>authentication</w:t>
+            </w:r>
+            <w:r>
+              <w:t>.</w:t>
             </w:r>
           </w:p>
           <w:p>
@@ -143,31 +154,42 @@
                 <w:numId w:val="1"/>
               </w:numPr>
               <w:ind w:left="478"/>
-            </w:pPr>
-            <w:r>
-              <w:t xml:space="preserve">Tend to share knowledge </w:t>
-            </w:r>
-            <w:r>
-              <w:t>about Production problems with enthusiasm, particularly about the Batch system.</w:t>
-            </w:r>
+              <w:cnfStyle w:val="100000000000" w:firstRow="1" w:lastRow="0" w:firstColumn="0" w:lastColumn="0" w:oddVBand="0" w:evenVBand="0" w:oddHBand="0" w:evenHBand="0" w:firstRowFirstColumn="0" w:firstRowLastColumn="0" w:lastRowFirstColumn="0" w:lastRowLastColumn="0"/>
+            </w:pPr>
+            <w:r>
+              <w:t>Experts on</w:t>
+            </w:r>
+            <w:r>
+              <w:t xml:space="preserve"> </w:t>
+            </w:r>
+            <w:r>
+              <w:t>Production problems</w:t>
+            </w:r>
+            <w:r>
+              <w:t>, particularly the Batch system.</w:t>
+            </w:r>
+            <w:bookmarkStart w:id="0" w:name="_GoBack"/>
+            <w:bookmarkEnd w:id="0"/>
           </w:p>
         </w:tc>
       </w:tr>
       <w:tr>
+        <w:trPr>
+          <w:cnfStyle w:val="000000100000" w:firstRow="0" w:lastRow="0" w:firstColumn="0" w:lastColumn="0" w:oddVBand="0" w:evenVBand="0" w:oddHBand="1" w:evenHBand="0" w:firstRowFirstColumn="0" w:firstRowLastColumn="0" w:lastRowFirstColumn="0" w:lastRowLastColumn="0"/>
+          <w:trHeight w:val="2121"/>
+        </w:trPr>
         <w:tc>
           <w:tcPr>
-            <w:tcW w:w="4505" w:type="dxa"/>
+            <w:cnfStyle w:val="001000000000" w:firstRow="0" w:lastRow="0" w:firstColumn="1" w:lastColumn="0" w:oddVBand="0" w:evenVBand="0" w:oddHBand="0" w:evenHBand="0" w:firstRowFirstColumn="0" w:firstRowLastColumn="0" w:lastRowFirstColumn="0" w:lastRowLastColumn="0"/>
+            <w:tcW w:w="6943" w:type="dxa"/>
           </w:tcPr>
           <w:p>
             <w:pPr>
               <w:rPr>
-                <w:b/>
+                <w:b w:val="0"/>
               </w:rPr>
             </w:pPr>
             <w:r>
-              <w:rPr>
-                <w:b/>
-              </w:rPr>
               <w:t>Client Management</w:t>
             </w:r>
           </w:p>
@@ -181,7 +203,16 @@
               <w:ind w:left="456"/>
             </w:pPr>
             <w:r>
-              <w:t>Client managers responsible for various clients of differing sizes and revenues.</w:t>
+              <w:t>R</w:t>
+            </w:r>
+            <w:r>
+              <w:t xml:space="preserve">esponsible for clients of </w:t>
+            </w:r>
+            <w:r>
+              <w:t>different</w:t>
+            </w:r>
+            <w:r>
+              <w:t xml:space="preserve"> sizes and revenues.</w:t>
             </w:r>
           </w:p>
           <w:p>
@@ -223,6 +254,9 @@
             </w:r>
             <w:r>
               <w:t>integration</w:t>
+            </w:r>
+            <w:r>
+              <w:t>s</w:t>
             </w:r>
             <w:r>
               <w:t>.</w:t>
@@ -231,10 +265,11 @@
         </w:tc>
         <w:tc>
           <w:tcPr>
-            <w:tcW w:w="4505" w:type="dxa"/>
+            <w:tcW w:w="6944" w:type="dxa"/>
           </w:tcPr>
           <w:p>
             <w:pPr>
+              <w:cnfStyle w:val="000000100000" w:firstRow="0" w:lastRow="0" w:firstColumn="0" w:lastColumn="0" w:oddVBand="0" w:evenVBand="0" w:oddHBand="1" w:evenHBand="0" w:firstRowFirstColumn="0" w:firstRowLastColumn="0" w:lastRowFirstColumn="0" w:lastRowLastColumn="0"/>
               <w:rPr>
                 <w:b/>
               </w:rPr>
@@ -254,6 +289,7 @@
                 <w:numId w:val="3"/>
               </w:numPr>
               <w:ind w:left="478"/>
+              <w:cnfStyle w:val="000000100000" w:firstRow="0" w:lastRow="0" w:firstColumn="0" w:lastColumn="0" w:oddVBand="0" w:evenVBand="0" w:oddHBand="1" w:evenHBand="0" w:firstRowFirstColumn="0" w:firstRowLastColumn="0" w:lastRowFirstColumn="0" w:lastRowLastColumn="0"/>
             </w:pPr>
             <w:r>
               <w:t xml:space="preserve">Small team of </w:t>
@@ -276,6 +312,7 @@
                 <w:numId w:val="3"/>
               </w:numPr>
               <w:ind w:left="478"/>
+              <w:cnfStyle w:val="000000100000" w:firstRow="0" w:lastRow="0" w:firstColumn="0" w:lastColumn="0" w:oddVBand="0" w:evenVBand="0" w:oddHBand="1" w:evenHBand="0" w:firstRowFirstColumn="0" w:firstRowLastColumn="0" w:lastRowFirstColumn="0" w:lastRowLastColumn="0"/>
             </w:pPr>
             <w:r>
               <w:t>Although IDResolver is a php application, the team is mostly experienced in Microsoft technologies</w:t>
@@ -292,6 +329,7 @@
                 <w:numId w:val="3"/>
               </w:numPr>
               <w:ind w:left="478"/>
+              <w:cnfStyle w:val="000000100000" w:firstRow="0" w:lastRow="0" w:firstColumn="0" w:lastColumn="0" w:oddVBand="0" w:evenVBand="0" w:oddHBand="1" w:evenHBand="0" w:firstRowFirstColumn="0" w:firstRowLastColumn="0" w:lastRowFirstColumn="0" w:lastRowLastColumn="0"/>
             </w:pPr>
             <w:r>
               <w:t>Responsive to requests for input and make themselves available for project inceptions</w:t>
@@ -300,32 +338,27 @@
         </w:tc>
       </w:tr>
       <w:tr>
+        <w:trPr>
+          <w:trHeight w:val="2105"/>
+        </w:trPr>
         <w:tc>
           <w:tcPr>
-            <w:tcW w:w="4505" w:type="dxa"/>
+            <w:cnfStyle w:val="001000000000" w:firstRow="0" w:lastRow="0" w:firstColumn="1" w:lastColumn="0" w:oddVBand="0" w:evenVBand="0" w:oddHBand="0" w:evenHBand="0" w:firstRowFirstColumn="0" w:firstRowLastColumn="0" w:lastRowFirstColumn="0" w:lastRowLastColumn="0"/>
+            <w:tcW w:w="6943" w:type="dxa"/>
           </w:tcPr>
           <w:p>
             <w:pPr>
               <w:rPr>
-                <w:b/>
+                <w:b w:val="0"/>
               </w:rPr>
             </w:pPr>
             <w:r>
-              <w:rPr>
-                <w:b/>
-              </w:rPr>
               <w:t xml:space="preserve">External Development Team </w:t>
             </w:r>
             <w:r>
-              <w:rPr>
-                <w:b/>
-              </w:rPr>
               <w:t>– Card Payments</w:t>
             </w:r>
             <w:r>
-              <w:rPr>
-                <w:b/>
-              </w:rPr>
               <w:t xml:space="preserve"> Integration</w:t>
             </w:r>
           </w:p>
@@ -352,18 +385,33 @@
               <w:ind w:left="456"/>
             </w:pPr>
             <w:r>
+              <w:t xml:space="preserve">This team provides </w:t>
+            </w:r>
+            <w:r>
+              <w:t>a web service which checks card numbers against addresses to help verify identity</w:t>
+            </w:r>
+          </w:p>
+          <w:p>
+            <w:pPr>
+              <w:pStyle w:val="ListParagraph"/>
+              <w:numPr>
+                <w:ilvl w:val="0"/>
+                <w:numId w:val="3"/>
+              </w:numPr>
+              <w:ind w:left="456"/>
+            </w:pPr>
+            <w:r>
               <w:t>Deployments are scheduled in advance but IDResolver has no input into when this occurs.</w:t>
             </w:r>
-            <w:bookmarkStart w:id="0" w:name="_GoBack"/>
-            <w:bookmarkEnd w:id="0"/>
           </w:p>
         </w:tc>
         <w:tc>
           <w:tcPr>
-            <w:tcW w:w="4505" w:type="dxa"/>
+            <w:tcW w:w="6944" w:type="dxa"/>
           </w:tcPr>
           <w:p>
             <w:pPr>
+              <w:cnfStyle w:val="000000000000" w:firstRow="0" w:lastRow="0" w:firstColumn="0" w:lastColumn="0" w:oddVBand="0" w:evenVBand="0" w:oddHBand="0" w:evenHBand="0" w:firstRowFirstColumn="0" w:firstRowLastColumn="0" w:lastRowFirstColumn="0" w:lastRowLastColumn="0"/>
               <w:rPr>
                 <w:b/>
               </w:rPr>
@@ -413,6 +461,7 @@
                 <w:numId w:val="3"/>
               </w:numPr>
               <w:ind w:left="478"/>
+              <w:cnfStyle w:val="000000000000" w:firstRow="0" w:lastRow="0" w:firstColumn="0" w:lastColumn="0" w:oddVBand="0" w:evenVBand="0" w:oddHBand="0" w:evenHBand="0" w:firstRowFirstColumn="0" w:firstRowLastColumn="0" w:lastRowFirstColumn="0" w:lastRowLastColumn="0"/>
             </w:pPr>
             <w:r>
               <w:t xml:space="preserve">This team provides </w:t>
@@ -432,9 +481,16 @@
                 <w:numId w:val="3"/>
               </w:numPr>
               <w:ind w:left="478"/>
-            </w:pPr>
-            <w:r>
-              <w:t>As a key product for the business, the service has a long list of needed enhancements and changes.</w:t>
+              <w:cnfStyle w:val="000000000000" w:firstRow="0" w:lastRow="0" w:firstColumn="0" w:lastColumn="0" w:oddVBand="0" w:evenVBand="0" w:oddHBand="0" w:evenHBand="0" w:firstRowFirstColumn="0" w:firstRowLastColumn="0" w:lastRowFirstColumn="0" w:lastRowLastColumn="0"/>
+            </w:pPr>
+            <w:r>
+              <w:t xml:space="preserve">As a key product for the business, the service has a long </w:t>
+            </w:r>
+            <w:r>
+              <w:t>list of needed enhancements</w:t>
+            </w:r>
+            <w:r>
+              <w:t>.</w:t>
             </w:r>
           </w:p>
           <w:p>
@@ -445,58 +501,49 @@
                 <w:numId w:val="3"/>
               </w:numPr>
               <w:ind w:left="478"/>
-            </w:pPr>
-            <w:r>
-              <w:t>New deployments are monthly and scheduled out of working hours.</w:t>
+              <w:cnfStyle w:val="000000000000" w:firstRow="0" w:lastRow="0" w:firstColumn="0" w:lastColumn="0" w:oddVBand="0" w:evenVBand="0" w:oddHBand="0" w:evenHBand="0" w:firstRowFirstColumn="0" w:firstRowLastColumn="0" w:lastRowFirstColumn="0" w:lastRowLastColumn="0"/>
+            </w:pPr>
+            <w:r>
+              <w:t>D</w:t>
+            </w:r>
+            <w:r>
+              <w:t>eployments are monthly and scheduled out of working hours.</w:t>
             </w:r>
           </w:p>
         </w:tc>
       </w:tr>
       <w:tr>
+        <w:trPr>
+          <w:cnfStyle w:val="000000100000" w:firstRow="0" w:lastRow="0" w:firstColumn="0" w:lastColumn="0" w:oddVBand="0" w:evenVBand="0" w:oddHBand="1" w:evenHBand="0" w:firstRowFirstColumn="0" w:firstRowLastColumn="0" w:lastRowFirstColumn="0" w:lastRowLastColumn="0"/>
+          <w:trHeight w:val="2117"/>
+        </w:trPr>
         <w:tc>
           <w:tcPr>
-            <w:tcW w:w="4505" w:type="dxa"/>
+            <w:cnfStyle w:val="001000000000" w:firstRow="0" w:lastRow="0" w:firstColumn="1" w:lastColumn="0" w:oddVBand="0" w:evenVBand="0" w:oddHBand="0" w:evenHBand="0" w:firstRowFirstColumn="0" w:firstRowLastColumn="0" w:lastRowFirstColumn="0" w:lastRowLastColumn="0"/>
+            <w:tcW w:w="6943" w:type="dxa"/>
           </w:tcPr>
           <w:p>
             <w:pPr>
               <w:rPr>
-                <w:b/>
+                <w:b w:val="0"/>
               </w:rPr>
             </w:pPr>
             <w:r>
-              <w:rPr>
-                <w:b/>
-              </w:rPr>
               <w:t xml:space="preserve">Internal </w:t>
             </w:r>
             <w:r>
-              <w:rPr>
-                <w:b/>
-              </w:rPr>
               <w:t xml:space="preserve">Development Team </w:t>
             </w:r>
             <w:r>
-              <w:rPr>
-                <w:b/>
-              </w:rPr>
               <w:t>–</w:t>
             </w:r>
             <w:r>
-              <w:rPr>
-                <w:b/>
-              </w:rPr>
               <w:t xml:space="preserve"> </w:t>
             </w:r>
             <w:r>
-              <w:rPr>
-                <w:b/>
-              </w:rPr>
               <w:t>Money Laundering</w:t>
             </w:r>
             <w:r>
-              <w:rPr>
-                <w:b/>
-              </w:rPr>
               <w:t xml:space="preserve"> Integration</w:t>
             </w:r>
           </w:p>
@@ -541,7 +588,10 @@
               <w:ind w:left="456"/>
             </w:pPr>
             <w:r>
-              <w:t>The system is at least 5 years old and change is seen as problematic</w:t>
+              <w:t xml:space="preserve">The system is </w:t>
+            </w:r>
+            <w:r>
+              <w:t>5 years old and change is seen as problematic</w:t>
             </w:r>
             <w:r>
               <w:t xml:space="preserve">, change management is often wary of agreeing to </w:t>
@@ -556,10 +606,11 @@
         </w:tc>
         <w:tc>
           <w:tcPr>
-            <w:tcW w:w="4505" w:type="dxa"/>
+            <w:tcW w:w="6944" w:type="dxa"/>
           </w:tcPr>
           <w:p>
             <w:pPr>
+              <w:cnfStyle w:val="000000100000" w:firstRow="0" w:lastRow="0" w:firstColumn="0" w:lastColumn="0" w:oddVBand="0" w:evenVBand="0" w:oddHBand="1" w:evenHBand="0" w:firstRowFirstColumn="0" w:firstRowLastColumn="0" w:lastRowFirstColumn="0" w:lastRowLastColumn="0"/>
               <w:rPr>
                 <w:b/>
               </w:rPr>
@@ -579,6 +630,7 @@
                 <w:numId w:val="3"/>
               </w:numPr>
               <w:ind w:left="478"/>
+              <w:cnfStyle w:val="000000100000" w:firstRow="0" w:lastRow="0" w:firstColumn="0" w:lastColumn="0" w:oddVBand="0" w:evenVBand="0" w:oddHBand="1" w:evenHBand="0" w:firstRowFirstColumn="0" w:firstRowLastColumn="0" w:lastRowFirstColumn="0" w:lastRowLastColumn="0"/>
             </w:pPr>
             <w:r>
               <w:t>Creates load balancer rules, new Virtual IP’s and</w:t>
@@ -595,6 +647,7 @@
                 <w:numId w:val="3"/>
               </w:numPr>
               <w:ind w:left="478"/>
+              <w:cnfStyle w:val="000000100000" w:firstRow="0" w:lastRow="0" w:firstColumn="0" w:lastColumn="0" w:oddVBand="0" w:evenVBand="0" w:oddHBand="1" w:evenHBand="0" w:firstRowFirstColumn="0" w:firstRowLastColumn="0" w:lastRowFirstColumn="0" w:lastRowLastColumn="0"/>
             </w:pPr>
             <w:r>
               <w:t>Maintain a legacy network which takes around 12 months to learn the systems</w:t>
@@ -611,9 +664,16 @@
                 <w:numId w:val="3"/>
               </w:numPr>
               <w:ind w:left="478"/>
-            </w:pPr>
-            <w:r>
-              <w:t>Small team operates on a support ticket queue, work has a number of projects contending for their time.</w:t>
+              <w:cnfStyle w:val="000000100000" w:firstRow="0" w:lastRow="0" w:firstColumn="0" w:lastColumn="0" w:oddVBand="0" w:evenVBand="0" w:oddHBand="1" w:evenHBand="0" w:firstRowFirstColumn="0" w:firstRowLastColumn="0" w:lastRowFirstColumn="0" w:lastRowLastColumn="0"/>
+            </w:pPr>
+            <w:r>
+              <w:t>Small team operates on a</w:t>
+            </w:r>
+            <w:r>
+              <w:t xml:space="preserve"> support ticket queue, </w:t>
+            </w:r>
+            <w:r>
+              <w:t>a number of projects contending for their time.</w:t>
             </w:r>
           </w:p>
         </w:tc>
@@ -622,7 +682,7 @@
     <w:p/>
     <w:sectPr>
       <w:headerReference w:type="default" r:id="rId7"/>
-      <w:pgSz w:w="11900" w:h="16840"/>
+      <w:pgSz w:w="16840" w:h="11900" w:orient="landscape"/>
       <w:pgMar w:top="1440" w:right="1440" w:bottom="1440" w:left="1440" w:header="720" w:footer="720" w:gutter="0"/>
       <w:cols w:space="720"/>
       <w:docGrid w:linePitch="360"/>
@@ -1568,6 +1628,64 @@
       <w:szCs w:val="18"/>
     </w:rPr>
   </w:style>
+  <w:style w:type="table" w:styleId="ListTable1Light-Accent6">
+    <w:name w:val="List Table 1 Light Accent 6"/>
+    <w:basedOn w:val="TableNormal"/>
+    <w:uiPriority w:val="46"/>
+    <w:rsid w:val="00C73391"/>
+    <w:tblPr>
+      <w:tblStyleRowBandSize w:val="1"/>
+      <w:tblStyleColBandSize w:val="1"/>
+    </w:tblPr>
+    <w:tblStylePr w:type="firstRow">
+      <w:rPr>
+        <w:b/>
+        <w:bCs/>
+      </w:rPr>
+      <w:tblPr/>
+      <w:tcPr>
+        <w:tcBorders>
+          <w:bottom w:val="single" w:sz="4" w:space="0" w:color="A8D08D" w:themeColor="accent6" w:themeTint="99"/>
+        </w:tcBorders>
+      </w:tcPr>
+    </w:tblStylePr>
+    <w:tblStylePr w:type="lastRow">
+      <w:rPr>
+        <w:b/>
+        <w:bCs/>
+      </w:rPr>
+      <w:tblPr/>
+      <w:tcPr>
+        <w:tcBorders>
+          <w:top w:val="single" w:sz="4" w:space="0" w:color="A8D08D" w:themeColor="accent6" w:themeTint="99"/>
+        </w:tcBorders>
+      </w:tcPr>
+    </w:tblStylePr>
+    <w:tblStylePr w:type="firstCol">
+      <w:rPr>
+        <w:b/>
+        <w:bCs/>
+      </w:rPr>
+    </w:tblStylePr>
+    <w:tblStylePr w:type="lastCol">
+      <w:rPr>
+        <w:b/>
+        <w:bCs/>
+      </w:rPr>
+    </w:tblStylePr>
+    <w:tblStylePr w:type="band1Vert">
+      <w:tblPr/>
+      <w:tcPr>
+        <w:shd w:val="clear" w:color="auto" w:fill="E2EFD9" w:themeFill="accent6" w:themeFillTint="33"/>
+      </w:tcPr>
+    </w:tblStylePr>
+    <w:tblStylePr w:type="band1Horz">
+      <w:tblPr/>
+      <w:tcPr>
+        <w:shd w:val="clear" w:color="auto" w:fill="E2EFD9" w:themeFill="accent6" w:themeFillTint="33"/>
+      </w:tcPr>
+    </w:tblStylePr>
+  </w:style>
 </w:styles>
 </file>
 

</xml_diff>